<commit_message>
7 amb WPS y 6 amb LibreOffice
</commit_message>
<xml_diff>
--- a/Contracte de compravenda.docx
+++ b/Contracte de compravenda.docx
@@ -198,6 +198,7 @@
     <w:p>
       <w:pPr>
         <w:numPr>
+          <w:ilvl w:val="0"/>
           <w:numId w:val="0"/>
         </w:numPr>
         <w:rPr>
@@ -235,6 +236,7 @@
     <w:p>
       <w:pPr>
         <w:numPr>
+          <w:ilvl w:val="0"/>
           <w:numId w:val="0"/>
         </w:numPr>
         <w:rPr>
@@ -268,8 +270,294 @@
         </w:rPr>
         <w:t>Que la senyora pons vol vendre l’habitatge esmentat al senyor</w:t>
       </w:r>
+    </w:p>
+    <w:p>
+      <w:pPr>
+        <w:numPr>
+          <w:numId w:val="0"/>
+        </w:numPr>
+        <w:rPr>
+          <w:rFonts w:hint="default"/>
+          <w:b w:val="0"/>
+          <w:bCs w:val="0"/>
+          <w:lang w:val="en-US"/>
+        </w:rPr>
+      </w:pPr>
+    </w:p>
+    <w:p>
+      <w:pPr>
+        <w:keepNext w:val="0"/>
+        <w:keepLines w:val="0"/>
+        <w:widowControl/>
+        <w:suppressLineNumbers w:val="0"/>
+        <w:jc w:val="left"/>
+      </w:pPr>
+    </w:p>
+    <w:p>
+      <w:pPr>
+        <w:rPr>
+          <w:rFonts w:hint="default"/>
+          <w:b w:val="0"/>
+          <w:bCs w:val="0"/>
+          <w:lang w:val="en-US"/>
+        </w:rPr>
+      </w:pPr>
+      <w:r>
+        <w:rPr>
+          <w:rFonts w:hint="default"/>
+          <w:b w:val="0"/>
+          <w:bCs w:val="0"/>
+          <w:lang w:val="en-US"/>
+        </w:rPr>
+        <w:t>PACTES</w:t>
+      </w:r>
+    </w:p>
+    <w:p>
+      <w:pPr>
+        <w:keepNext w:val="0"/>
+        <w:keepLines w:val="0"/>
+        <w:widowControl/>
+        <w:suppressLineNumbers w:val="0"/>
+        <w:jc w:val="left"/>
+      </w:pPr>
       <w:bookmarkStart w:id="0" w:name="_GoBack"/>
       <w:bookmarkEnd w:id="0"/>
+    </w:p>
+    <w:p>
+      <w:pPr>
+        <w:pStyle w:val="5"/>
+        <w:keepNext w:val="0"/>
+        <w:keepLines w:val="0"/>
+        <w:widowControl/>
+        <w:suppressLineNumbers w:val="0"/>
+        <w:bidi w:val="0"/>
+        <w:spacing w:before="0" w:beforeAutospacing="0" w:after="0" w:afterAutospacing="0" w:line="21" w:lineRule="atLeast"/>
+        <w:rPr>
+          <w:rFonts w:hint="default" w:asciiTheme="minorHAnsi" w:hAnsiTheme="minorHAnsi" w:eastAsiaTheme="minorEastAsia" w:cstheme="minorBidi"/>
+          <w:b w:val="0"/>
+          <w:bCs w:val="0"/>
+          <w:kern w:val="0"/>
+          <w:sz w:val="20"/>
+          <w:szCs w:val="20"/>
+          <w:lang w:val="en-US" w:eastAsia="zh-CN" w:bidi="ar-SA"/>
+        </w:rPr>
+      </w:pPr>
+      <w:r>
+        <w:rPr>
+          <w:rFonts w:hint="default" w:asciiTheme="minorHAnsi" w:hAnsiTheme="minorHAnsi" w:eastAsiaTheme="minorEastAsia" w:cstheme="minorBidi"/>
+          <w:b w:val="0"/>
+          <w:bCs w:val="0"/>
+          <w:kern w:val="0"/>
+          <w:sz w:val="20"/>
+          <w:szCs w:val="20"/>
+          <w:lang w:val="en-US" w:eastAsia="zh-CN" w:bidi="ar-SA"/>
+        </w:rPr>
+        <w:t>La senyora pons ven l'habitatge esmentat al senyor Amengual i aquest el compra.</w:t>
+      </w:r>
+    </w:p>
+    <w:p>
+      <w:pPr>
+        <w:keepNext w:val="0"/>
+        <w:keepLines w:val="0"/>
+        <w:widowControl/>
+        <w:suppressLineNumbers w:val="0"/>
+        <w:jc w:val="left"/>
+        <w:rPr>
+          <w:rFonts w:hint="default" w:asciiTheme="minorHAnsi" w:hAnsiTheme="minorHAnsi" w:eastAsiaTheme="minorEastAsia" w:cstheme="minorBidi"/>
+          <w:b w:val="0"/>
+          <w:bCs w:val="0"/>
+          <w:kern w:val="0"/>
+          <w:sz w:val="20"/>
+          <w:szCs w:val="20"/>
+          <w:lang w:val="en-US" w:eastAsia="zh-CN" w:bidi="ar-SA"/>
+        </w:rPr>
+      </w:pPr>
+    </w:p>
+    <w:p>
+      <w:pPr>
+        <w:pStyle w:val="5"/>
+        <w:keepNext w:val="0"/>
+        <w:keepLines w:val="0"/>
+        <w:widowControl/>
+        <w:suppressLineNumbers w:val="0"/>
+        <w:bidi w:val="0"/>
+        <w:spacing w:before="0" w:beforeAutospacing="0" w:after="0" w:afterAutospacing="0" w:line="21" w:lineRule="atLeast"/>
+        <w:rPr>
+          <w:rFonts w:hint="default" w:asciiTheme="minorHAnsi" w:hAnsiTheme="minorHAnsi" w:eastAsiaTheme="minorEastAsia" w:cstheme="minorBidi"/>
+          <w:b w:val="0"/>
+          <w:bCs w:val="0"/>
+          <w:kern w:val="0"/>
+          <w:sz w:val="20"/>
+          <w:szCs w:val="20"/>
+          <w:lang w:val="en-US" w:eastAsia="zh-CN" w:bidi="ar-SA"/>
+        </w:rPr>
+      </w:pPr>
+      <w:r>
+        <w:rPr>
+          <w:rFonts w:hint="default" w:asciiTheme="minorHAnsi" w:hAnsiTheme="minorHAnsi" w:eastAsiaTheme="minorEastAsia" w:cstheme="minorBidi"/>
+          <w:b w:val="0"/>
+          <w:bCs w:val="0"/>
+          <w:kern w:val="0"/>
+          <w:sz w:val="20"/>
+          <w:szCs w:val="20"/>
+          <w:lang w:val="en-US" w:eastAsia="zh-CN" w:bidi="ar-SA"/>
+        </w:rPr>
+        <w:t>El preu d’aquesta compravenda és de cent quaranta mil (140.000) euros, que es paguen d’acord amb les especificacions següents: a) Trenta mil (30.000) euros els lliura el comprador a la venedora en el moment de signar aquest contracte. b) Els cent deu mil (110.000) euros restants els pagarà el comprador en l’acte de signatura de l’escriptura pública de compravenda.</w:t>
+      </w:r>
+    </w:p>
+    <w:p>
+      <w:pPr>
+        <w:keepNext w:val="0"/>
+        <w:keepLines w:val="0"/>
+        <w:widowControl/>
+        <w:suppressLineNumbers w:val="0"/>
+        <w:jc w:val="left"/>
+        <w:rPr>
+          <w:rFonts w:hint="default" w:asciiTheme="minorHAnsi" w:hAnsiTheme="minorHAnsi" w:eastAsiaTheme="minorEastAsia" w:cstheme="minorBidi"/>
+          <w:b w:val="0"/>
+          <w:bCs w:val="0"/>
+          <w:kern w:val="0"/>
+          <w:sz w:val="20"/>
+          <w:szCs w:val="20"/>
+          <w:lang w:val="en-US" w:eastAsia="zh-CN" w:bidi="ar-SA"/>
+        </w:rPr>
+      </w:pPr>
+    </w:p>
+    <w:p>
+      <w:pPr>
+        <w:pStyle w:val="5"/>
+        <w:keepNext w:val="0"/>
+        <w:keepLines w:val="0"/>
+        <w:widowControl/>
+        <w:suppressLineNumbers w:val="0"/>
+        <w:bidi w:val="0"/>
+        <w:spacing w:before="0" w:beforeAutospacing="0" w:after="0" w:afterAutospacing="0" w:line="21" w:lineRule="atLeast"/>
+        <w:rPr>
+          <w:rFonts w:hint="default" w:asciiTheme="minorHAnsi" w:hAnsiTheme="minorHAnsi" w:eastAsiaTheme="minorEastAsia" w:cstheme="minorBidi"/>
+          <w:b w:val="0"/>
+          <w:bCs w:val="0"/>
+          <w:kern w:val="0"/>
+          <w:sz w:val="20"/>
+          <w:szCs w:val="20"/>
+          <w:lang w:val="en-US" w:eastAsia="zh-CN" w:bidi="ar-SA"/>
+        </w:rPr>
+      </w:pPr>
+      <w:r>
+        <w:rPr>
+          <w:rFonts w:hint="default" w:asciiTheme="minorHAnsi" w:hAnsiTheme="minorHAnsi" w:eastAsiaTheme="minorEastAsia" w:cstheme="minorBidi"/>
+          <w:b w:val="0"/>
+          <w:bCs w:val="0"/>
+          <w:kern w:val="0"/>
+          <w:sz w:val="20"/>
+          <w:szCs w:val="20"/>
+          <w:lang w:val="en-US" w:eastAsia="zh-CN" w:bidi="ar-SA"/>
+        </w:rPr>
+        <w:t>Les despeses derivades de la signatura d’aquest contracte. de l’atorgament de l’escriptura pública i de la inscripció i de la inscripció en el registre de la propietat. i l’impost sobre transmissions patrimonials seran a càrrec del comprador.</w:t>
+      </w:r>
+    </w:p>
+    <w:p>
+      <w:pPr>
+        <w:keepNext w:val="0"/>
+        <w:keepLines w:val="0"/>
+        <w:widowControl/>
+        <w:suppressLineNumbers w:val="0"/>
+        <w:jc w:val="left"/>
+        <w:rPr>
+          <w:rFonts w:hint="default" w:asciiTheme="minorHAnsi" w:hAnsiTheme="minorHAnsi" w:eastAsiaTheme="minorEastAsia" w:cstheme="minorBidi"/>
+          <w:b w:val="0"/>
+          <w:bCs w:val="0"/>
+          <w:kern w:val="0"/>
+          <w:sz w:val="20"/>
+          <w:szCs w:val="20"/>
+          <w:lang w:val="en-US" w:eastAsia="zh-CN" w:bidi="ar-SA"/>
+        </w:rPr>
+      </w:pPr>
+    </w:p>
+    <w:p>
+      <w:pPr>
+        <w:pStyle w:val="5"/>
+        <w:keepNext w:val="0"/>
+        <w:keepLines w:val="0"/>
+        <w:widowControl/>
+        <w:suppressLineNumbers w:val="0"/>
+        <w:bidi w:val="0"/>
+        <w:spacing w:before="0" w:beforeAutospacing="0" w:after="0" w:afterAutospacing="0" w:line="21" w:lineRule="atLeast"/>
+        <w:rPr>
+          <w:rFonts w:hint="default" w:asciiTheme="minorHAnsi" w:hAnsiTheme="minorHAnsi" w:eastAsiaTheme="minorEastAsia" w:cstheme="minorBidi"/>
+          <w:b w:val="0"/>
+          <w:bCs w:val="0"/>
+          <w:kern w:val="0"/>
+          <w:sz w:val="20"/>
+          <w:szCs w:val="20"/>
+          <w:lang w:val="en-US" w:eastAsia="zh-CN" w:bidi="ar-SA"/>
+        </w:rPr>
+      </w:pPr>
+      <w:r>
+        <w:rPr>
+          <w:rFonts w:hint="default" w:asciiTheme="minorHAnsi" w:hAnsiTheme="minorHAnsi" w:eastAsiaTheme="minorEastAsia" w:cstheme="minorBidi"/>
+          <w:b w:val="0"/>
+          <w:bCs w:val="0"/>
+          <w:kern w:val="0"/>
+          <w:sz w:val="20"/>
+          <w:szCs w:val="20"/>
+          <w:lang w:val="en-US" w:eastAsia="zh-CN" w:bidi="ar-SA"/>
+        </w:rPr>
+        <w:t>La venedora es farà càrrec de l'impost de plusvàlua.</w:t>
+      </w:r>
+    </w:p>
+    <w:p>
+      <w:pPr>
+        <w:pStyle w:val="5"/>
+        <w:keepNext w:val="0"/>
+        <w:keepLines w:val="0"/>
+        <w:widowControl/>
+        <w:suppressLineNumbers w:val="0"/>
+        <w:bidi w:val="0"/>
+        <w:spacing w:before="0" w:beforeAutospacing="0" w:after="0" w:afterAutospacing="0" w:line="21" w:lineRule="atLeast"/>
+        <w:rPr>
+          <w:rFonts w:hint="default" w:asciiTheme="minorHAnsi" w:hAnsiTheme="minorHAnsi" w:eastAsiaTheme="minorEastAsia" w:cstheme="minorBidi"/>
+          <w:b w:val="0"/>
+          <w:bCs w:val="0"/>
+          <w:kern w:val="0"/>
+          <w:sz w:val="20"/>
+          <w:szCs w:val="20"/>
+          <w:lang w:val="en-US" w:eastAsia="zh-CN" w:bidi="ar-SA"/>
+        </w:rPr>
+      </w:pPr>
+      <w:r>
+        <w:rPr>
+          <w:rFonts w:hint="default" w:asciiTheme="minorHAnsi" w:hAnsiTheme="minorHAnsi" w:eastAsiaTheme="minorEastAsia" w:cstheme="minorBidi"/>
+          <w:b w:val="0"/>
+          <w:bCs w:val="0"/>
+          <w:kern w:val="0"/>
+          <w:sz w:val="20"/>
+          <w:szCs w:val="20"/>
+          <w:lang w:val="en-US" w:eastAsia="zh-CN" w:bidi="ar-SA"/>
+        </w:rPr>
+        <w:t>Les parts se sotmeten a la jurisdicció dels jutjats de Maó per resoldre qualsevol divergència o llitgi sobre la interpretació d’aquest contracte en dos exemplars, en el lloc i en la data esmentats més avall.</w:t>
+      </w:r>
+    </w:p>
+    <w:p>
+      <w:pPr>
+        <w:keepNext w:val="0"/>
+        <w:keepLines w:val="0"/>
+        <w:widowControl/>
+        <w:suppressLineNumbers w:val="0"/>
+        <w:jc w:val="left"/>
+      </w:pPr>
+    </w:p>
+    <w:p>
+      <w:pPr>
+        <w:numPr>
+          <w:numId w:val="0"/>
+        </w:numPr>
+        <w:rPr>
+          <w:rFonts w:hint="default"/>
+          <w:b w:val="0"/>
+          <w:bCs w:val="0"/>
+          <w:lang w:val="en-US"/>
+        </w:rPr>
+      </w:pPr>
     </w:p>
     <w:sectPr>
       <w:pgSz w:w="11906" w:h="16838"/>
@@ -306,7 +594,7 @@
   <w:docDefaults>
     <w:rPrDefault>
       <w:rPr>
-        <w:rFonts w:asciiTheme="minorHAnsi" w:hAnsiTheme="minorHAnsi" w:eastAsiaTheme="minorEastAsia" w:cstheme="minorBidi"/>
+        <w:rFonts w:ascii="Times New Roman" w:hAnsi="Times New Roman" w:eastAsia="SimSun" w:cs="Times New Roman"/>
       </w:rPr>
     </w:rPrDefault>
     <w:pPrDefault/>
@@ -377,7 +665,7 @@
     <w:lsdException w:qFormat="1" w:unhideWhenUsed="0" w:uiPriority="0" w:semiHidden="0" w:name="Title"/>
     <w:lsdException w:unhideWhenUsed="0" w:uiPriority="0" w:semiHidden="0" w:name="Closing"/>
     <w:lsdException w:unhideWhenUsed="0" w:uiPriority="0" w:semiHidden="0" w:name="Signature"/>
-    <w:lsdException w:unhideWhenUsed="0" w:uiPriority="0" w:name="Default Paragraph Font"/>
+    <w:lsdException w:qFormat="1" w:unhideWhenUsed="0" w:uiPriority="0" w:name="Default Paragraph Font"/>
     <w:lsdException w:unhideWhenUsed="0" w:uiPriority="0" w:semiHidden="0" w:name="Body Text"/>
     <w:lsdException w:unhideWhenUsed="0" w:uiPriority="0" w:semiHidden="0" w:name="Body Text Indent"/>
     <w:lsdException w:unhideWhenUsed="0" w:uiPriority="0" w:semiHidden="0" w:name="List Continue"/>
@@ -415,7 +703,7 @@
     <w:lsdException w:unhideWhenUsed="0" w:uiPriority="0" w:semiHidden="0" w:name="HTML Sample"/>
     <w:lsdException w:unhideWhenUsed="0" w:uiPriority="0" w:semiHidden="0" w:name="HTML Typewriter"/>
     <w:lsdException w:unhideWhenUsed="0" w:uiPriority="0" w:semiHidden="0" w:name="HTML Variable"/>
-    <w:lsdException w:unhideWhenUsed="0" w:uiPriority="0" w:name="Normal Table"/>
+    <w:lsdException w:qFormat="1" w:unhideWhenUsed="0" w:uiPriority="0" w:name="Normal Table"/>
     <w:lsdException w:unhideWhenUsed="0" w:uiPriority="0" w:semiHidden="0" w:name="annotation subject"/>
     <w:lsdException w:unhideWhenUsed="0" w:uiPriority="0" w:semiHidden="0" w:name="Table Simple 1"/>
     <w:lsdException w:unhideWhenUsed="0" w:uiPriority="0" w:semiHidden="0" w:name="Table Simple 2"/>
@@ -593,11 +881,13 @@
   <w:style w:type="character" w:default="1" w:styleId="3">
     <w:name w:val="Default Paragraph Font"/>
     <w:semiHidden/>
+    <w:qFormat/>
     <w:uiPriority w:val="0"/>
   </w:style>
   <w:style w:type="table" w:default="1" w:styleId="4">
     <w:name w:val="Normal Table"/>
     <w:semiHidden/>
+    <w:qFormat/>
     <w:uiPriority w:val="0"/>
     <w:tblPr>
       <w:tblCellMar>
@@ -607,6 +897,21 @@
         <w:right w:w="108" w:type="dxa"/>
       </w:tblCellMar>
     </w:tblPr>
+  </w:style>
+  <w:style w:type="paragraph" w:styleId="5">
+    <w:name w:val="Normal (Web)"/>
+    <w:uiPriority w:val="0"/>
+    <w:pPr>
+      <w:spacing w:before="0" w:beforeAutospacing="1" w:after="0" w:afterAutospacing="1"/>
+      <w:ind w:left="0" w:right="0"/>
+      <w:jc w:val="left"/>
+    </w:pPr>
+    <w:rPr>
+      <w:kern w:val="0"/>
+      <w:sz w:val="24"/>
+      <w:szCs w:val="24"/>
+      <w:lang w:val="en-US" w:eastAsia="zh-CN" w:bidi="ar"/>
+    </w:rPr>
   </w:style>
 </w:styles>
 </file>

</xml_diff>